<commit_message>
Ajustes no Readme e DOCX
</commit_message>
<xml_diff>
--- a/AgendamentoHospitalar_Docx/Fase 3 - Vesao 1 Entrega Projeto Sistema de Agendamento Hospitalar.docx
+++ b/AgendamentoHospitalar_Docx/Fase 3 - Vesao 1 Entrega Projeto Sistema de Agendamento Hospitalar.docx
@@ -4041,8 +4041,6 @@
         </w:rPr>
         <w:t>O que é GraphiQL?</w:t>
       </w:r>
-      <w:bookmarkStart w:id="0" w:name="_GoBack"/>
-      <w:bookmarkEnd w:id="0"/>
     </w:p>
     <w:p>
       <w:pPr>
@@ -6795,6 +6793,8 @@
           <w:sz w:val="21"/>
         </w:rPr>
       </w:pPr>
+      <w:bookmarkStart w:id="0" w:name="_GoBack"/>
+      <w:bookmarkEnd w:id="0"/>
     </w:p>
     <w:p>
       <w:pPr>
@@ -6848,7 +6848,7 @@
           <w:u w:val="single"/>
           <w:shd w:val="clear" w:color="auto" w:fill="auto"/>
         </w:rPr>
-        <w:instrText xml:space="preserve"> HYPERLINK "https://github.com/amouraorr/projeto-fiap-hospitalar/tree/main/postman-collections/postman_collection.json" </w:instrText>
+        <w:instrText xml:space="preserve"> HYPERLINK "https://github.com/amouraorr/projeto-fiap-hospitalar/blob/main/postman-collections/pos-fiap-2025-agendamento-hospitalar.postman_collection.json" </w:instrText>
       </w:r>
       <w:r>
         <w:rPr>
@@ -6866,10 +6866,9 @@
           <w:rFonts w:hint="default" w:ascii="Calibri" w:hAnsi="Calibri" w:eastAsia="Calibri"/>
           <w:color w:val="auto"/>
           <w:sz w:val="21"/>
-          <w:u w:val="single"/>
           <w:shd w:val="clear" w:color="auto" w:fill="auto"/>
         </w:rPr>
-        <w:t>https://github.com/amouraorr/projeto-fiap-hospitalar/tree/main/postman-collections/postman_collection.json</w:t>
+        <w:t>https://github.com/amouraorr/projeto-fiap-hospitalar/blob/main/postman-collections/pos-fiap-2025-agendamento-hospitalar.postman_collection.json</w:t>
       </w:r>
       <w:r>
         <w:rPr>
@@ -7946,7 +7945,7 @@
     <w:lsdException w:uiPriority="99" w:name="Normal Indent"/>
     <w:lsdException w:uiPriority="99" w:name="footnote text"/>
     <w:lsdException w:uiPriority="99" w:name="annotation text"/>
-    <w:lsdException w:unhideWhenUsed="0" w:uiPriority="0" w:semiHidden="0" w:name="header"/>
+    <w:lsdException w:qFormat="1" w:unhideWhenUsed="0" w:uiPriority="0" w:semiHidden="0" w:name="header"/>
     <w:lsdException w:qFormat="1" w:unhideWhenUsed="0" w:uiPriority="0" w:semiHidden="0" w:name="footer"/>
     <w:lsdException w:uiPriority="99" w:name="index heading"/>
     <w:lsdException w:qFormat="1" w:unhideWhenUsed="0" w:uiPriority="0" w:semiHidden="0" w:name="caption"/>
@@ -7981,7 +7980,7 @@
     <w:lsdException w:uiPriority="99" w:name="Closing"/>
     <w:lsdException w:uiPriority="99" w:name="Signature"/>
     <w:lsdException w:qFormat="1" w:uiPriority="1" w:name="Default Paragraph Font"/>
-    <w:lsdException w:unhideWhenUsed="0" w:uiPriority="0" w:semiHidden="0" w:name="Body Text"/>
+    <w:lsdException w:qFormat="1" w:unhideWhenUsed="0" w:uiPriority="0" w:semiHidden="0" w:name="Body Text"/>
     <w:lsdException w:uiPriority="99" w:name="Body Text Indent"/>
     <w:lsdException w:uiPriority="99" w:name="List Continue"/>
     <w:lsdException w:uiPriority="99" w:name="List Continue 2"/>
@@ -8130,6 +8129,7 @@
   <w:style w:type="paragraph" w:styleId="6">
     <w:name w:val="Body Text"/>
     <w:basedOn w:val="1"/>
+    <w:qFormat/>
     <w:uiPriority w:val="0"/>
     <w:pPr>
       <w:spacing w:after="140"/>
@@ -8154,6 +8154,7 @@
   <w:style w:type="paragraph" w:styleId="8">
     <w:name w:val="header"/>
     <w:basedOn w:val="9"/>
+    <w:qFormat/>
     <w:uiPriority w:val="0"/>
   </w:style>
   <w:style w:type="paragraph" w:customStyle="1" w:styleId="9">
@@ -8185,6 +8186,7 @@
   </w:style>
   <w:style w:type="character" w:customStyle="1" w:styleId="12">
     <w:name w:val="Link da Internet"/>
+    <w:qFormat/>
     <w:uiPriority w:val="0"/>
     <w:rPr>
       <w:color w:val="000080"/>

</xml_diff>